<commit_message>
modificacao no arquivo resumo.docx
</commit_message>
<xml_diff>
--- a/Resumo.docx
+++ b/Resumo.docx
@@ -55,13 +55,8 @@
         <w:spacing w:line="240" w:lineRule="auto"/>
       </w:pPr>
       <w:r>
-        <w:t xml:space="preserve">Gerencia quais foram as alterações, a data, </w:t>
-      </w:r>
-      <w:proofErr w:type="gramStart"/>
-      <w:r>
-        <w:t>autor,  etc.</w:t>
-      </w:r>
-      <w:proofErr w:type="gramEnd"/>
+        <w:t>Gerencia quais foram as alterações, a data, autor,  etc.</w:t>
+      </w:r>
     </w:p>
     <w:p>
       <w:pPr>
@@ -435,7 +430,6 @@
         <w:t xml:space="preserve"> e começou a utilizar o </w:t>
       </w:r>
       <w:proofErr w:type="spellStart"/>
-      <w:proofErr w:type="gramStart"/>
       <w:r>
         <w:rPr>
           <w:b/>
@@ -452,11 +446,7 @@
         <w:t xml:space="preserve">, </w:t>
       </w:r>
       <w:r>
-        <w:t xml:space="preserve"> um</w:t>
-      </w:r>
-      <w:proofErr w:type="gramEnd"/>
-      <w:r>
-        <w:t xml:space="preserve"> </w:t>
+        <w:t xml:space="preserve"> um </w:t>
       </w:r>
       <w:proofErr w:type="spellStart"/>
       <w:r>
@@ -1429,7 +1419,6 @@
         <w:t xml:space="preserve">muda de diretório exemplo </w:t>
       </w:r>
       <w:proofErr w:type="spellStart"/>
-      <w:proofErr w:type="gramStart"/>
       <w:r>
         <w:rPr>
           <w:rFonts w:eastAsia="Times New Roman" w:cs="Segoe UI"/>
@@ -1451,7 +1440,6 @@
         </w:rPr>
         <w:t xml:space="preserve">  d:\\pasta\subpasta</w:t>
       </w:r>
-      <w:proofErr w:type="gramEnd"/>
     </w:p>
     <w:p>
       <w:pPr>
@@ -1597,7 +1585,6 @@
         <w:t xml:space="preserve">cria arquivo exemplo nome do </w:t>
       </w:r>
       <w:proofErr w:type="spellStart"/>
-      <w:proofErr w:type="gramStart"/>
       <w:r>
         <w:rPr>
           <w:rFonts w:eastAsia="Times New Roman" w:cs="Segoe UI"/>
@@ -1628,18 +1615,7 @@
           <w:lang w:eastAsia="pt-BR"/>
           <w14:ligatures w14:val="none"/>
         </w:rPr>
-        <w:t>arquivo</w:t>
-      </w:r>
-      <w:proofErr w:type="gramEnd"/>
-      <w:r>
-        <w:rPr>
-          <w:rFonts w:eastAsia="Times New Roman" w:cs="Segoe UI"/>
-          <w:color w:val="000000" w:themeColor="text1"/>
-          <w:kern w:val="0"/>
-          <w:lang w:eastAsia="pt-BR"/>
-          <w14:ligatures w14:val="none"/>
-        </w:rPr>
-        <w:t>.extensão</w:t>
+        <w:t>arquivo.extensão</w:t>
       </w:r>
       <w:proofErr w:type="spellEnd"/>
     </w:p>
@@ -1853,15 +1829,7 @@
         <w:t xml:space="preserve">git merge: </w:t>
       </w:r>
       <w:r>
-        <w:t xml:space="preserve">Combina </w:t>
-      </w:r>
-      <w:proofErr w:type="gramStart"/>
-      <w:r>
-        <w:t>varias</w:t>
-      </w:r>
-      <w:proofErr w:type="gramEnd"/>
-      <w:r>
-        <w:t xml:space="preserve"> sequencias de commits em um histórico unificado </w:t>
+        <w:t xml:space="preserve">Combina varias sequencias de commits em um histórico unificado </w:t>
       </w:r>
     </w:p>
     <w:p>
@@ -1914,18 +1882,13 @@
       </w:r>
       <w:proofErr w:type="spellEnd"/>
       <w:r>
-        <w:t xml:space="preserve"> da pasta \</w:t>
-      </w:r>
-      <w:proofErr w:type="gramStart"/>
-      <w:r>
-        <w:t>&gt; .</w:t>
+        <w:t xml:space="preserve"> da pasta \&gt; .</w:t>
       </w:r>
       <w:proofErr w:type="spellStart"/>
       <w:r>
         <w:t>gitignore</w:t>
       </w:r>
       <w:proofErr w:type="spellEnd"/>
-      <w:proofErr w:type="gramEnd"/>
     </w:p>
     <w:p>
       <w:pPr>
@@ -1969,18 +1932,13 @@
       </w:r>
       <w:proofErr w:type="spellEnd"/>
       <w:r>
-        <w:t xml:space="preserve"> nome da pasta </w:t>
-      </w:r>
-      <w:proofErr w:type="gramStart"/>
-      <w:r>
-        <w:t>/.</w:t>
+        <w:t xml:space="preserve"> nome da pasta /.</w:t>
       </w:r>
       <w:proofErr w:type="spellStart"/>
       <w:r>
         <w:t>gitkeep</w:t>
       </w:r>
       <w:proofErr w:type="spellEnd"/>
-      <w:proofErr w:type="gramEnd"/>
     </w:p>
     <w:p>
       <w:pPr>
@@ -2012,7 +1970,6 @@
         <w:t xml:space="preserve"> -</w:t>
       </w:r>
       <w:proofErr w:type="spellStart"/>
-      <w:proofErr w:type="gramStart"/>
       <w:r>
         <w:rPr>
           <w:b/>
@@ -2033,15 +1990,7 @@
           <w:b/>
           <w:bCs/>
         </w:rPr>
-        <w:t xml:space="preserve"> .</w:t>
-      </w:r>
-      <w:proofErr w:type="gramEnd"/>
-      <w:r>
-        <w:rPr>
-          <w:b/>
-          <w:bCs/>
-        </w:rPr>
-        <w:t>git</w:t>
+        <w:t xml:space="preserve"> .git</w:t>
       </w:r>
       <w:r>
         <w:rPr>
@@ -2094,15 +2043,7 @@
         <w:t xml:space="preserve">: </w:t>
       </w:r>
       <w:r>
-        <w:t xml:space="preserve">volta arquivo modificado ao estado que se encontrava no </w:t>
-      </w:r>
-      <w:proofErr w:type="gramStart"/>
-      <w:r>
-        <w:t>ultimo</w:t>
-      </w:r>
-      <w:proofErr w:type="gramEnd"/>
-      <w:r>
-        <w:t xml:space="preserve"> commit.</w:t>
+        <w:t>volta arquivo modificado ao estado que se encontrava no ultimo commit.</w:t>
       </w:r>
     </w:p>
     <w:p>
@@ -2142,15 +2083,7 @@
         <w:t xml:space="preserve">: </w:t>
       </w:r>
       <w:r>
-        <w:t xml:space="preserve">usado para </w:t>
-      </w:r>
-      <w:proofErr w:type="gramStart"/>
-      <w:r>
-        <w:t>corrigi</w:t>
-      </w:r>
-      <w:proofErr w:type="gramEnd"/>
-      <w:r>
-        <w:t xml:space="preserve"> descrição de um commit, exemplo git commit –</w:t>
+        <w:t>usado para corrigi descrição de um commit, exemplo git commit –</w:t>
       </w:r>
       <w:proofErr w:type="spellStart"/>
       <w:r>
@@ -2169,6 +2102,7 @@
           <w:numId w:val="21"/>
         </w:numPr>
         <w:spacing w:line="240" w:lineRule="auto"/>
+        <w:ind w:firstLine="0"/>
         <w:rPr>
           <w:b/>
           <w:bCs/>
@@ -2182,15 +2116,7 @@
         <w:t xml:space="preserve">git reset: </w:t>
       </w:r>
       <w:r>
-        <w:t xml:space="preserve">desfaz o </w:t>
-      </w:r>
-      <w:proofErr w:type="gramStart"/>
-      <w:r>
-        <w:t>ultimo</w:t>
-      </w:r>
-      <w:proofErr w:type="gramEnd"/>
-      <w:r>
-        <w:t xml:space="preserve"> commit exemplos: </w:t>
+        <w:t xml:space="preserve">desfaz o ultimo commit exemplos: </w:t>
       </w:r>
       <w:r>
         <w:rPr>
@@ -2200,7 +2126,15 @@
         <w:t>git reset –soft</w:t>
       </w:r>
       <w:r>
-        <w:t xml:space="preserve"> + endereço do commit</w:t>
+        <w:t xml:space="preserve"> + </w:t>
+      </w:r>
+      <w:proofErr w:type="spellStart"/>
+      <w:r>
+        <w:t>Rest</w:t>
+      </w:r>
+      <w:proofErr w:type="spellEnd"/>
+      <w:r>
+        <w:t xml:space="preserve"> do commit</w:t>
       </w:r>
       <w:r>
         <w:t xml:space="preserve"> (pega os arquivos dos commit posteriores e adiciona a área de preparação apagando totalmente o commit); </w:t>
@@ -2221,6 +2155,84 @@
         <w:t>mixed</w:t>
       </w:r>
       <w:proofErr w:type="spellEnd"/>
+      <w:r>
+        <w:rPr>
+          <w:b/>
+          <w:bCs/>
+        </w:rPr>
+        <w:t xml:space="preserve"> </w:t>
+      </w:r>
+      <w:r>
+        <w:t xml:space="preserve">comportamento padrão do commit pega os arquivos dos commits posteriores dos indicados e coloca novamente na arvore de trabalho como se fossem novos arquivos na pasta pra se for o caso novamente adicionar, </w:t>
+      </w:r>
+      <w:proofErr w:type="spellStart"/>
+      <w:r>
+        <w:t>commitar</w:t>
+      </w:r>
+      <w:proofErr w:type="spellEnd"/>
+      <w:r>
+        <w:t xml:space="preserve"> etc, </w:t>
+      </w:r>
+      <w:r>
+        <w:rPr>
+          <w:b/>
+          <w:bCs/>
+        </w:rPr>
+        <w:t xml:space="preserve">git reset –hard </w:t>
+      </w:r>
+      <w:r>
+        <w:t xml:space="preserve">exclui os arquivos do commit inclusive do diretório, o </w:t>
+      </w:r>
+      <w:r>
+        <w:rPr>
+          <w:b/>
+          <w:bCs/>
+        </w:rPr>
+        <w:t xml:space="preserve">git reset + nome do arquivo </w:t>
+      </w:r>
+      <w:r>
+        <w:t xml:space="preserve"> é usado para apagar arquivos do diretório </w:t>
+      </w:r>
+    </w:p>
+    <w:p>
+      <w:pPr>
+        <w:pStyle w:val="PargrafodaLista"/>
+        <w:numPr>
+          <w:ilvl w:val="0"/>
+          <w:numId w:val="21"/>
+        </w:numPr>
+        <w:spacing w:line="240" w:lineRule="auto"/>
+        <w:rPr>
+          <w:b/>
+          <w:bCs/>
+        </w:rPr>
+      </w:pPr>
+      <w:r>
+        <w:rPr>
+          <w:b/>
+          <w:bCs/>
+        </w:rPr>
+        <w:t xml:space="preserve">git </w:t>
+      </w:r>
+      <w:proofErr w:type="spellStart"/>
+      <w:r>
+        <w:rPr>
+          <w:b/>
+          <w:bCs/>
+        </w:rPr>
+        <w:t>reflog</w:t>
+      </w:r>
+      <w:proofErr w:type="spellEnd"/>
+      <w:r>
+        <w:rPr>
+          <w:b/>
+          <w:bCs/>
+        </w:rPr>
+        <w:t xml:space="preserve">: </w:t>
+      </w:r>
+      <w:r>
+        <w:t xml:space="preserve">exibe histórico detalhado de todos os commits feitos </w:t>
+      </w:r>
     </w:p>
     <w:p>
       <w:pPr>
@@ -2499,23 +2511,7 @@
           <w:b/>
           <w:bCs/>
         </w:rPr>
-        <w:t xml:space="preserve">O que </w:t>
-      </w:r>
-      <w:proofErr w:type="gramStart"/>
-      <w:r>
-        <w:rPr>
-          <w:b/>
-          <w:bCs/>
-        </w:rPr>
-        <w:t>e</w:t>
-      </w:r>
-      <w:proofErr w:type="gramEnd"/>
-      <w:r>
-        <w:rPr>
-          <w:b/>
-          <w:bCs/>
-        </w:rPr>
-        <w:t xml:space="preserve"> o GITHUB</w:t>
+        <w:t>O que e o GITHUB</w:t>
       </w:r>
     </w:p>
     <w:p>
@@ -2646,15 +2642,7 @@
         </w:rPr>
       </w:pPr>
       <w:r>
-        <w:t xml:space="preserve">2018 a plataforma foi </w:t>
-      </w:r>
-      <w:proofErr w:type="gramStart"/>
-      <w:r>
-        <w:t>vitima</w:t>
-      </w:r>
-      <w:proofErr w:type="gramEnd"/>
-      <w:r>
-        <w:t xml:space="preserve"> de uns doas maiores ataques de </w:t>
+        <w:t xml:space="preserve">2018 a plataforma foi vitima de uns doas maiores ataques de </w:t>
       </w:r>
       <w:proofErr w:type="spellStart"/>
       <w:r>
@@ -2825,23 +2813,7 @@
           <w:b/>
           <w:bCs/>
         </w:rPr>
-        <w:t xml:space="preserve">arquivos </w:t>
-      </w:r>
-      <w:proofErr w:type="gramStart"/>
-      <w:r>
-        <w:rPr>
-          <w:b/>
-          <w:bCs/>
-        </w:rPr>
-        <w:t>pro</w:t>
-      </w:r>
-      <w:proofErr w:type="gramEnd"/>
-      <w:r>
-        <w:rPr>
-          <w:b/>
-          <w:bCs/>
-        </w:rPr>
-        <w:t xml:space="preserve"> commit</w:t>
+        <w:t>arquivos pro commit</w:t>
       </w:r>
     </w:p>
     <w:p>
@@ -2861,15 +2833,7 @@
         <w:t>git Status</w:t>
       </w:r>
       <w:r>
-        <w:t xml:space="preserve"> </w:t>
-      </w:r>
-      <w:proofErr w:type="gramStart"/>
-      <w:r>
-        <w:t>pra</w:t>
-      </w:r>
-      <w:proofErr w:type="gramEnd"/>
-      <w:r>
-        <w:t xml:space="preserve"> verificar documentos novos ou modificados na pasta</w:t>
+        <w:t xml:space="preserve"> pra verificar documentos novos ou modificados na pasta</w:t>
       </w:r>
     </w:p>
     <w:p>
@@ -2906,17 +2870,12 @@
         <w:t xml:space="preserve">git </w:t>
       </w:r>
       <w:proofErr w:type="spellStart"/>
-      <w:proofErr w:type="gramStart"/>
       <w:r>
         <w:t>add</w:t>
       </w:r>
       <w:proofErr w:type="spellEnd"/>
       <w:r>
-        <w:t xml:space="preserve"> .</w:t>
-      </w:r>
-      <w:proofErr w:type="gramEnd"/>
-      <w:r>
-        <w:t xml:space="preserve"> para adicionar todos os novos de uma </w:t>
+        <w:t xml:space="preserve"> . para adicionar todos os novos de uma </w:t>
       </w:r>
       <w:r>
         <w:t>só</w:t>
@@ -2982,12 +2941,10 @@
         <w:t xml:space="preserve"> “nome do </w:t>
       </w:r>
       <w:proofErr w:type="spellStart"/>
-      <w:proofErr w:type="gramStart"/>
       <w:r>
         <w:t>arquvo.extensão</w:t>
       </w:r>
       <w:proofErr w:type="spellEnd"/>
-      <w:proofErr w:type="gramEnd"/>
       <w:r>
         <w:t>” -m “Descrição do Commit”</w:t>
       </w:r>
@@ -3018,13 +2975,8 @@
         </w:rPr>
         <w:t xml:space="preserve"> </w:t>
       </w:r>
-      <w:proofErr w:type="gramStart"/>
-      <w:r>
-        <w:t>pra</w:t>
-      </w:r>
-      <w:proofErr w:type="gramEnd"/>
-      <w:r>
-        <w:t xml:space="preserve"> verificar os commits existentes.</w:t>
+      <w:r>
+        <w:t>pra verificar os commits existentes.</w:t>
       </w:r>
     </w:p>
     <w:p>
@@ -6341,6 +6293,7 @@
   <w:style w:type="character" w:default="1" w:styleId="Fontepargpadro">
     <w:name w:val="Default Paragraph Font"/>
     <w:uiPriority w:val="1"/>
+    <w:semiHidden/>
     <w:unhideWhenUsed/>
   </w:style>
   <w:style w:type="table" w:default="1" w:styleId="Tabelanormal">

</xml_diff>